<commit_message>
Update - PW1 | Criando Links
</commit_message>
<xml_diff>
--- a/1 etim ds 2022/PW1/Criando links.docx
+++ b/1 etim ds 2022/PW1/Criando links.docx
@@ -970,12 +970,6 @@
       </w:r>
     </w:p>
     <w:p>
-      <w:pPr>
-        <w:rPr>
-          <w:sz w:val="24"/>
-          <w:szCs w:val="24"/>
-        </w:rPr>
-      </w:pPr>
       <w:r>
         <w:rPr>
           <w:b/>
@@ -1023,6 +1017,204 @@
           <w:szCs w:val="24"/>
         </w:rPr>
         <w:t>. Em “nome do arquivo de imagem que vai aparecer”</w:t>
+      </w:r>
+      <w:r>
+        <w:rPr>
+          <w:sz w:val="24"/>
+          <w:szCs w:val="24"/>
+        </w:rPr>
+        <w:t xml:space="preserve"> você deve colocar o nome correto da imagem que vai estar na página, por</w:t>
+      </w:r>
+      <w:r>
+        <w:t xml:space="preserve"> exemplo, “foto.gif”.</w:t>
+      </w:r>
+    </w:p>
+    <w:p/>
+    <w:p>
+      <w:pPr>
+        <w:rPr>
+          <w:b/>
+        </w:rPr>
+      </w:pPr>
+      <w:r>
+        <w:rPr>
+          <w:b/>
+        </w:rPr>
+        <w:t>Veja um exemplo de imagem com link:</w:t>
+      </w:r>
+    </w:p>
+    <w:p>
+      <w:pPr>
+        <w:rPr>
+          <w:b/>
+        </w:rPr>
+      </w:pPr>
+    </w:p>
+    <w:p>
+      <w:pPr>
+        <w:rPr>
+          <w:b/>
+        </w:rPr>
+      </w:pPr>
+      <w:r>
+        <w:rPr>
+          <w:b/>
+        </w:rPr>
+        <w:t>&lt;A HREF=”</w:t>
+      </w:r>
+      <w:hyperlink r:id="rId9" w:history="1">
+        <w:r>
+          <w:rPr>
+            <w:rStyle w:val="Hyperlink"/>
+            <w:b/>
+          </w:rPr>
+          <w:t>http://www.etecdeolimpia/imagem</w:t>
+        </w:r>
+      </w:hyperlink>
+      <w:r>
+        <w:rPr>
+          <w:b/>
+        </w:rPr>
+        <w:t>”&gt;</w:t>
+      </w:r>
+      <w:proofErr w:type="spellStart"/>
+      <w:r>
+        <w:rPr>
+          <w:b/>
+        </w:rPr>
+        <w:t>img</w:t>
+      </w:r>
+      <w:proofErr w:type="spellEnd"/>
+      <w:r>
+        <w:rPr>
+          <w:b/>
+        </w:rPr>
+        <w:t xml:space="preserve"> </w:t>
+      </w:r>
+      <w:proofErr w:type="spellStart"/>
+      <w:r>
+        <w:rPr>
+          <w:b/>
+        </w:rPr>
+        <w:t>src</w:t>
+      </w:r>
+      <w:proofErr w:type="spellEnd"/>
+      <w:r>
+        <w:rPr>
+          <w:b/>
+        </w:rPr>
+        <w:t xml:space="preserve">=”imagem.gif” </w:t>
+      </w:r>
+      <w:proofErr w:type="spellStart"/>
+      <w:r>
+        <w:rPr>
+          <w:b/>
+        </w:rPr>
+        <w:t>width</w:t>
+      </w:r>
+      <w:proofErr w:type="spellEnd"/>
+      <w:r>
+        <w:rPr>
+          <w:b/>
+        </w:rPr>
+        <w:t xml:space="preserve">=”100” </w:t>
+      </w:r>
+      <w:proofErr w:type="spellStart"/>
+      <w:r>
+        <w:rPr>
+          <w:b/>
+        </w:rPr>
+        <w:t>height</w:t>
+      </w:r>
+      <w:proofErr w:type="spellEnd"/>
+      <w:r>
+        <w:rPr>
+          <w:b/>
+        </w:rPr>
+        <w:t xml:space="preserve">=”75” </w:t>
+      </w:r>
+      <w:proofErr w:type="spellStart"/>
+      <w:r>
+        <w:rPr>
+          <w:b/>
+        </w:rPr>
+        <w:t>alt</w:t>
+      </w:r>
+      <w:proofErr w:type="spellEnd"/>
+      <w:r>
+        <w:rPr>
+          <w:b/>
+        </w:rPr>
+        <w:t xml:space="preserve">=”Esta imagem tem um link para a </w:t>
+      </w:r>
+      <w:proofErr w:type="spellStart"/>
+      <w:r>
+        <w:rPr>
+          <w:b/>
+        </w:rPr>
+        <w:t>Etec</w:t>
+      </w:r>
+      <w:proofErr w:type="spellEnd"/>
+      <w:r>
+        <w:rPr>
+          <w:b/>
+        </w:rPr>
+        <w:t xml:space="preserve"> de</w:t>
+      </w:r>
+      <w:r>
+        <w:rPr>
+          <w:b/>
+          <w:vertAlign w:val="subscript"/>
+        </w:rPr>
+        <w:softHyphen/>
+      </w:r>
+      <w:r>
+        <w:rPr>
+          <w:b/>
+        </w:rPr>
+        <w:t xml:space="preserve"> </w:t>
+      </w:r>
+      <w:proofErr w:type="spellStart"/>
+      <w:r>
+        <w:rPr>
+          <w:b/>
+        </w:rPr>
+        <w:t>Olimpia</w:t>
+      </w:r>
+      <w:proofErr w:type="spellEnd"/>
+      <w:r>
+        <w:rPr>
+          <w:b/>
+        </w:rPr>
+        <w:t xml:space="preserve"> Home </w:t>
+      </w:r>
+      <w:proofErr w:type="spellStart"/>
+      <w:r>
+        <w:rPr>
+          <w:b/>
+        </w:rPr>
+        <w:t>Pages</w:t>
+      </w:r>
+      <w:proofErr w:type="spellEnd"/>
+      <w:r>
+        <w:rPr>
+          <w:b/>
+        </w:rPr>
+        <w:t xml:space="preserve">” </w:t>
+      </w:r>
+      <w:proofErr w:type="spellStart"/>
+      <w:r>
+        <w:rPr>
+          <w:b/>
+        </w:rPr>
+        <w:t>border</w:t>
+      </w:r>
+      <w:proofErr w:type="spellEnd"/>
+      <w:r>
+        <w:rPr>
+          <w:b/>
+        </w:rPr>
+        <w:t>=”1”&gt;&lt;/a&gt;</w:t>
       </w:r>
       <w:bookmarkStart w:id="0" w:name="_GoBack"/>
       <w:bookmarkEnd w:id="0"/>
@@ -1446,7 +1638,6 @@
   <w:style w:type="character" w:default="1" w:styleId="Fontepargpadro">
     <w:name w:val="Default Paragraph Font"/>
     <w:uiPriority w:val="1"/>
-    <w:semiHidden/>
     <w:unhideWhenUsed/>
   </w:style>
   <w:style w:type="table" w:default="1" w:styleId="Tabelanormal">

</xml_diff>